<commit_message>
sua theo huong comment nhu 1 forum (5giay.vn)
</commit_message>
<xml_diff>
--- a/Documents/Temp/Usecase_AddComment.docx
+++ b/Documents/Temp/Usecase_AddComment.docx
@@ -107,6 +107,7 @@
             <w:r>
               <w:rPr>
                 <w:rFonts w:asciiTheme="majorHAnsi" w:hAnsiTheme="majorHAnsi"/>
+                <w:color w:val="FF0000"/>
                 <w:sz w:val="24"/>
                 <w:szCs w:val="24"/>
               </w:rPr>
@@ -159,15 +160,7 @@
                 <w:sz w:val="24"/>
                 <w:szCs w:val="24"/>
               </w:rPr>
-              <w:t>1</w:t>
-            </w:r>
-            <w:r>
-              <w:rPr>
-                <w:rFonts w:asciiTheme="majorHAnsi" w:hAnsiTheme="majorHAnsi"/>
-                <w:sz w:val="24"/>
-                <w:szCs w:val="24"/>
-              </w:rPr>
-              <w:t>.0</w:t>
+              <w:t>2.0</w:t>
             </w:r>
           </w:p>
         </w:tc>
@@ -319,6 +312,7 @@
             <w:r>
               <w:rPr>
                 <w:rFonts w:asciiTheme="majorHAnsi" w:hAnsiTheme="majorHAnsi"/>
+                <w:color w:val="FF0000"/>
                 <w:sz w:val="24"/>
                 <w:szCs w:val="24"/>
               </w:rPr>
@@ -327,6 +321,7 @@
             <w:r>
               <w:rPr>
                 <w:rFonts w:asciiTheme="majorHAnsi" w:hAnsiTheme="majorHAnsi"/>
+                <w:color w:val="FF0000"/>
                 <w:sz w:val="24"/>
                 <w:szCs w:val="24"/>
               </w:rPr>
@@ -335,6 +330,7 @@
             <w:r>
               <w:rPr>
                 <w:rFonts w:asciiTheme="majorHAnsi" w:hAnsiTheme="majorHAnsi"/>
+                <w:color w:val="FF0000"/>
                 <w:sz w:val="24"/>
                 <w:szCs w:val="24"/>
               </w:rPr>
@@ -343,6 +339,7 @@
             <w:r>
               <w:rPr>
                 <w:rFonts w:asciiTheme="majorHAnsi" w:hAnsiTheme="majorHAnsi"/>
+                <w:color w:val="FF0000"/>
                 <w:sz w:val="24"/>
                 <w:szCs w:val="24"/>
               </w:rPr>
@@ -392,6 +389,7 @@
             <w:r>
               <w:rPr>
                 <w:rFonts w:asciiTheme="majorHAnsi" w:hAnsiTheme="majorHAnsi"/>
+                <w:color w:val="FF0000"/>
                 <w:sz w:val="24"/>
                 <w:szCs w:val="24"/>
               </w:rPr>
@@ -429,513 +427,494 @@
           </w:p>
           <w:p>
             <w:pPr>
-              <w:spacing w:after="0"/>
-              <w:ind w:left="720"/>
-              <w:rPr>
-                <w:rFonts w:asciiTheme="majorHAnsi" w:hAnsiTheme="majorHAnsi"/>
-                <w:sz w:val="24"/>
-                <w:szCs w:val="24"/>
-              </w:rPr>
-            </w:pPr>
-            <w:r>
-              <w:rPr>
-                <w:rFonts w:asciiTheme="majorHAnsi" w:hAnsiTheme="majorHAnsi"/>
-                <w:sz w:val="24"/>
-                <w:szCs w:val="24"/>
-              </w:rPr>
-              <w:t>Engineer</w:t>
-            </w:r>
-            <w:r>
-              <w:rPr>
-                <w:rFonts w:asciiTheme="majorHAnsi" w:hAnsiTheme="majorHAnsi"/>
-                <w:sz w:val="24"/>
-                <w:szCs w:val="24"/>
-              </w:rPr>
-              <w:t xml:space="preserve">, Manager </w:t>
-            </w:r>
-            <w:r>
-              <w:rPr>
-                <w:rFonts w:asciiTheme="majorHAnsi" w:hAnsiTheme="majorHAnsi"/>
-                <w:sz w:val="24"/>
-                <w:szCs w:val="24"/>
-              </w:rPr>
-              <w:t>or</w:t>
-            </w:r>
-            <w:r>
-              <w:rPr>
-                <w:rFonts w:asciiTheme="majorHAnsi" w:hAnsiTheme="majorHAnsi"/>
-                <w:sz w:val="24"/>
-                <w:szCs w:val="24"/>
-              </w:rPr>
-              <w:t xml:space="preserve"> Dire</w:t>
-            </w:r>
-            <w:r>
-              <w:rPr>
-                <w:rFonts w:asciiTheme="majorHAnsi" w:hAnsiTheme="majorHAnsi"/>
-                <w:sz w:val="24"/>
-                <w:szCs w:val="24"/>
-              </w:rPr>
-              <w:t>c</w:t>
-            </w:r>
-            <w:r>
-              <w:rPr>
-                <w:rFonts w:asciiTheme="majorHAnsi" w:hAnsiTheme="majorHAnsi"/>
-                <w:sz w:val="24"/>
-                <w:szCs w:val="24"/>
-              </w:rPr>
-              <w:t>tor</w:t>
-            </w:r>
-            <w:r>
-              <w:rPr>
-                <w:rFonts w:asciiTheme="majorHAnsi" w:hAnsiTheme="majorHAnsi"/>
-                <w:sz w:val="24"/>
-                <w:szCs w:val="24"/>
-              </w:rPr>
-              <w:t>.</w:t>
-            </w:r>
-          </w:p>
-          <w:p>
-            <w:pPr>
-              <w:spacing w:after="0"/>
-              <w:rPr>
-                <w:rFonts w:asciiTheme="majorHAnsi" w:hAnsiTheme="majorHAnsi"/>
-                <w:b/>
-                <w:sz w:val="24"/>
-                <w:szCs w:val="24"/>
-              </w:rPr>
-            </w:pPr>
-            <w:r>
-              <w:rPr>
-                <w:rFonts w:asciiTheme="majorHAnsi" w:hAnsiTheme="majorHAnsi"/>
-                <w:b/>
-                <w:sz w:val="24"/>
-                <w:szCs w:val="24"/>
-              </w:rPr>
-              <w:t>Summary:</w:t>
-            </w:r>
-          </w:p>
-          <w:p>
-            <w:pPr>
-              <w:spacing w:after="0"/>
-              <w:ind w:left="720"/>
-              <w:rPr>
-                <w:rFonts w:asciiTheme="majorHAnsi" w:hAnsiTheme="majorHAnsi"/>
-                <w:b/>
-                <w:sz w:val="24"/>
-                <w:szCs w:val="24"/>
-              </w:rPr>
-            </w:pPr>
-            <w:r>
-              <w:rPr>
-                <w:rFonts w:asciiTheme="majorHAnsi" w:hAnsiTheme="majorHAnsi"/>
-                <w:sz w:val="24"/>
-                <w:szCs w:val="24"/>
-              </w:rPr>
-              <w:t>This use</w:t>
-            </w:r>
-            <w:r>
-              <w:rPr>
-                <w:rFonts w:asciiTheme="majorHAnsi" w:hAnsiTheme="majorHAnsi"/>
-                <w:sz w:val="24"/>
-                <w:szCs w:val="24"/>
-              </w:rPr>
-              <w:t xml:space="preserve"> </w:t>
-            </w:r>
-            <w:r>
-              <w:rPr>
-                <w:rFonts w:asciiTheme="majorHAnsi" w:hAnsiTheme="majorHAnsi"/>
-                <w:sz w:val="24"/>
-                <w:szCs w:val="24"/>
-              </w:rPr>
-              <w:t xml:space="preserve">case allows </w:t>
-            </w:r>
-            <w:r>
-              <w:rPr>
-                <w:rFonts w:asciiTheme="majorHAnsi" w:hAnsiTheme="majorHAnsi"/>
-                <w:sz w:val="24"/>
-                <w:szCs w:val="24"/>
-              </w:rPr>
-              <w:t xml:space="preserve">Engineer, Manager </w:t>
-            </w:r>
-            <w:r>
-              <w:rPr>
-                <w:rFonts w:asciiTheme="majorHAnsi" w:hAnsiTheme="majorHAnsi"/>
-                <w:sz w:val="24"/>
-                <w:szCs w:val="24"/>
-              </w:rPr>
-              <w:t>or</w:t>
-            </w:r>
-            <w:r>
-              <w:rPr>
-                <w:rFonts w:asciiTheme="majorHAnsi" w:hAnsiTheme="majorHAnsi"/>
-                <w:sz w:val="24"/>
-                <w:szCs w:val="24"/>
-              </w:rPr>
-              <w:t xml:space="preserve"> Dire</w:t>
-            </w:r>
-            <w:r>
-              <w:rPr>
-                <w:rFonts w:asciiTheme="majorHAnsi" w:hAnsiTheme="majorHAnsi"/>
-                <w:sz w:val="24"/>
-                <w:szCs w:val="24"/>
-              </w:rPr>
-              <w:t>c</w:t>
-            </w:r>
-            <w:r>
-              <w:rPr>
-                <w:rFonts w:asciiTheme="majorHAnsi" w:hAnsiTheme="majorHAnsi"/>
-                <w:sz w:val="24"/>
-                <w:szCs w:val="24"/>
-              </w:rPr>
-              <w:t>tor</w:t>
-            </w:r>
-            <w:r>
-              <w:rPr>
-                <w:rFonts w:asciiTheme="majorHAnsi" w:hAnsiTheme="majorHAnsi"/>
-                <w:sz w:val="24"/>
-                <w:szCs w:val="24"/>
-              </w:rPr>
-              <w:t xml:space="preserve"> </w:t>
-            </w:r>
-            <w:r>
-              <w:rPr>
-                <w:rFonts w:asciiTheme="majorHAnsi" w:hAnsiTheme="majorHAnsi"/>
-                <w:sz w:val="24"/>
-                <w:szCs w:val="24"/>
-              </w:rPr>
-              <w:t xml:space="preserve">to </w:t>
-            </w:r>
-            <w:r>
-              <w:rPr>
-                <w:rFonts w:asciiTheme="majorHAnsi" w:hAnsiTheme="majorHAnsi"/>
-                <w:sz w:val="24"/>
-                <w:szCs w:val="24"/>
-              </w:rPr>
-              <w:t xml:space="preserve">make a </w:t>
-            </w:r>
-            <w:r>
-              <w:rPr>
-                <w:rFonts w:asciiTheme="majorHAnsi" w:hAnsiTheme="majorHAnsi"/>
-                <w:sz w:val="24"/>
-                <w:szCs w:val="24"/>
-              </w:rPr>
-              <w:t xml:space="preserve">comment on </w:t>
-            </w:r>
-            <w:r>
-              <w:rPr>
-                <w:rFonts w:asciiTheme="majorHAnsi" w:hAnsiTheme="majorHAnsi"/>
-                <w:sz w:val="24"/>
-                <w:szCs w:val="24"/>
-              </w:rPr>
-              <w:t xml:space="preserve">topic </w:t>
-            </w:r>
-            <w:r>
-              <w:rPr>
-                <w:rFonts w:asciiTheme="majorHAnsi" w:hAnsiTheme="majorHAnsi"/>
-                <w:sz w:val="24"/>
-                <w:szCs w:val="24"/>
-              </w:rPr>
-              <w:t>knowledge page</w:t>
-            </w:r>
-            <w:r>
-              <w:rPr>
-                <w:rFonts w:asciiTheme="majorHAnsi" w:hAnsiTheme="majorHAnsi"/>
-                <w:sz w:val="24"/>
-                <w:szCs w:val="24"/>
-              </w:rPr>
-              <w:t>.</w:t>
-            </w:r>
-          </w:p>
-          <w:p>
-            <w:pPr>
-              <w:spacing w:after="0"/>
-              <w:rPr>
-                <w:rFonts w:asciiTheme="majorHAnsi" w:hAnsiTheme="majorHAnsi"/>
-                <w:b/>
-                <w:bCs/>
-                <w:sz w:val="24"/>
-                <w:szCs w:val="24"/>
-              </w:rPr>
-            </w:pPr>
-            <w:r>
-              <w:rPr>
-                <w:rFonts w:asciiTheme="majorHAnsi" w:hAnsiTheme="majorHAnsi"/>
-                <w:b/>
-                <w:bCs/>
-                <w:sz w:val="24"/>
-                <w:szCs w:val="24"/>
-              </w:rPr>
-              <w:t>Goal:</w:t>
-            </w:r>
-          </w:p>
-          <w:p>
-            <w:pPr>
-              <w:spacing w:after="0"/>
-              <w:rPr>
-                <w:rFonts w:asciiTheme="majorHAnsi" w:hAnsiTheme="majorHAnsi"/>
-                <w:b/>
-                <w:sz w:val="24"/>
-                <w:szCs w:val="24"/>
-              </w:rPr>
-            </w:pPr>
-            <w:r>
-              <w:rPr>
-                <w:rFonts w:asciiTheme="majorHAnsi" w:hAnsiTheme="majorHAnsi"/>
-                <w:sz w:val="24"/>
-                <w:szCs w:val="24"/>
-              </w:rPr>
-              <w:tab/>
-            </w:r>
-            <w:r>
-              <w:rPr>
-                <w:rFonts w:asciiTheme="majorHAnsi" w:hAnsiTheme="majorHAnsi"/>
-                <w:sz w:val="24"/>
-                <w:szCs w:val="24"/>
-              </w:rPr>
-              <w:t>A</w:t>
-            </w:r>
-            <w:r>
-              <w:rPr>
-                <w:rFonts w:asciiTheme="majorHAnsi" w:hAnsiTheme="majorHAnsi"/>
-                <w:sz w:val="24"/>
-                <w:szCs w:val="24"/>
-              </w:rPr>
-              <w:t xml:space="preserve"> comment </w:t>
-            </w:r>
-            <w:r>
-              <w:rPr>
-                <w:rFonts w:asciiTheme="majorHAnsi" w:hAnsiTheme="majorHAnsi"/>
-                <w:sz w:val="24"/>
-                <w:szCs w:val="24"/>
-              </w:rPr>
-              <w:t xml:space="preserve">is posted </w:t>
-            </w:r>
-            <w:r>
-              <w:rPr>
-                <w:rFonts w:asciiTheme="majorHAnsi" w:hAnsiTheme="majorHAnsi"/>
-                <w:sz w:val="24"/>
-                <w:szCs w:val="24"/>
-              </w:rPr>
-              <w:t xml:space="preserve">on </w:t>
-            </w:r>
-            <w:r>
-              <w:rPr>
-                <w:rFonts w:asciiTheme="majorHAnsi" w:hAnsiTheme="majorHAnsi"/>
-                <w:sz w:val="24"/>
-                <w:szCs w:val="24"/>
-              </w:rPr>
-              <w:t>topic knowledge</w:t>
-            </w:r>
-            <w:r>
-              <w:rPr>
-                <w:rFonts w:asciiTheme="majorHAnsi" w:hAnsiTheme="majorHAnsi"/>
-                <w:sz w:val="24"/>
-                <w:szCs w:val="24"/>
-              </w:rPr>
-              <w:t xml:space="preserve"> page</w:t>
-            </w:r>
-            <w:r>
-              <w:rPr>
-                <w:rFonts w:asciiTheme="majorHAnsi" w:hAnsiTheme="majorHAnsi"/>
-                <w:sz w:val="24"/>
-                <w:szCs w:val="24"/>
-              </w:rPr>
-              <w:t>.</w:t>
-            </w:r>
-          </w:p>
-          <w:p>
-            <w:pPr>
-              <w:spacing w:after="0"/>
-              <w:rPr>
-                <w:rFonts w:asciiTheme="majorHAnsi" w:hAnsiTheme="majorHAnsi"/>
-                <w:b/>
-                <w:sz w:val="24"/>
-                <w:szCs w:val="24"/>
-              </w:rPr>
-            </w:pPr>
-            <w:r>
-              <w:rPr>
-                <w:rFonts w:asciiTheme="majorHAnsi" w:hAnsiTheme="majorHAnsi"/>
-                <w:b/>
-                <w:bCs/>
-                <w:sz w:val="24"/>
-                <w:szCs w:val="24"/>
-              </w:rPr>
-              <w:t>Triggers</w:t>
-            </w:r>
-          </w:p>
-          <w:p>
-            <w:pPr>
-              <w:spacing w:after="0"/>
-              <w:rPr>
-                <w:rFonts w:asciiTheme="majorHAnsi" w:hAnsiTheme="majorHAnsi"/>
-                <w:sz w:val="24"/>
-                <w:szCs w:val="24"/>
-              </w:rPr>
-            </w:pPr>
-            <w:r>
-              <w:rPr>
-                <w:rFonts w:asciiTheme="majorHAnsi" w:hAnsiTheme="majorHAnsi"/>
-                <w:sz w:val="24"/>
-                <w:szCs w:val="24"/>
-              </w:rPr>
-              <w:t xml:space="preserve">             Engineer, Manager, Director </w:t>
-            </w:r>
-            <w:r>
-              <w:rPr>
-                <w:rFonts w:asciiTheme="majorHAnsi" w:hAnsiTheme="majorHAnsi"/>
-                <w:sz w:val="24"/>
-                <w:szCs w:val="24"/>
-              </w:rPr>
-              <w:t>type a comment on comment box</w:t>
-            </w:r>
-            <w:r>
-              <w:rPr>
-                <w:rFonts w:asciiTheme="majorHAnsi" w:hAnsiTheme="majorHAnsi"/>
-                <w:sz w:val="24"/>
-                <w:szCs w:val="24"/>
-              </w:rPr>
-              <w:t xml:space="preserve"> on topic knowledge</w:t>
-            </w:r>
-            <w:r>
-              <w:rPr>
-                <w:rFonts w:asciiTheme="majorHAnsi" w:hAnsiTheme="majorHAnsi"/>
-                <w:sz w:val="24"/>
-                <w:szCs w:val="24"/>
-              </w:rPr>
-              <w:t>.</w:t>
-            </w:r>
-          </w:p>
-          <w:p>
-            <w:pPr>
-              <w:spacing w:after="0"/>
-              <w:rPr>
-                <w:rFonts w:asciiTheme="majorHAnsi" w:hAnsiTheme="majorHAnsi"/>
-                <w:b/>
-                <w:bCs/>
-                <w:sz w:val="24"/>
-                <w:szCs w:val="24"/>
-              </w:rPr>
-            </w:pPr>
-            <w:r>
-              <w:rPr>
-                <w:rFonts w:asciiTheme="majorHAnsi" w:hAnsiTheme="majorHAnsi"/>
-                <w:b/>
-                <w:bCs/>
-                <w:sz w:val="24"/>
-                <w:szCs w:val="24"/>
-              </w:rPr>
-              <w:t>Preconditions:</w:t>
-            </w:r>
-          </w:p>
-          <w:p>
-            <w:pPr>
-              <w:spacing w:after="0"/>
-              <w:ind w:left="720"/>
-              <w:rPr>
-                <w:rFonts w:asciiTheme="majorHAnsi" w:hAnsiTheme="majorHAnsi"/>
-                <w:sz w:val="24"/>
-                <w:szCs w:val="24"/>
-              </w:rPr>
-            </w:pPr>
-            <w:r>
-              <w:rPr>
-                <w:rFonts w:asciiTheme="majorHAnsi" w:hAnsiTheme="majorHAnsi"/>
-                <w:sz w:val="24"/>
-                <w:szCs w:val="24"/>
-              </w:rPr>
-              <w:t xml:space="preserve">User must log in as </w:t>
-            </w:r>
-            <w:r>
-              <w:rPr>
-                <w:rFonts w:asciiTheme="majorHAnsi" w:hAnsiTheme="majorHAnsi"/>
-                <w:sz w:val="24"/>
-                <w:szCs w:val="24"/>
-              </w:rPr>
-              <w:t xml:space="preserve">Engineer, Manager </w:t>
-            </w:r>
-            <w:r>
-              <w:rPr>
-                <w:rFonts w:asciiTheme="majorHAnsi" w:hAnsiTheme="majorHAnsi"/>
-                <w:sz w:val="24"/>
-                <w:szCs w:val="24"/>
-              </w:rPr>
-              <w:t>or</w:t>
-            </w:r>
-            <w:r>
-              <w:rPr>
-                <w:rFonts w:asciiTheme="majorHAnsi" w:hAnsiTheme="majorHAnsi"/>
-                <w:sz w:val="24"/>
-                <w:szCs w:val="24"/>
-              </w:rPr>
-              <w:t xml:space="preserve"> Director</w:t>
-            </w:r>
-            <w:r>
-              <w:rPr>
-                <w:rFonts w:asciiTheme="majorHAnsi" w:hAnsiTheme="majorHAnsi"/>
-                <w:sz w:val="24"/>
-                <w:szCs w:val="24"/>
-              </w:rPr>
-              <w:t>.</w:t>
-            </w:r>
-          </w:p>
-          <w:p>
-            <w:pPr>
-              <w:spacing w:after="0"/>
-              <w:rPr>
-                <w:rFonts w:asciiTheme="majorHAnsi" w:hAnsiTheme="majorHAnsi"/>
-                <w:b/>
-                <w:bCs/>
-                <w:sz w:val="24"/>
-                <w:szCs w:val="24"/>
-              </w:rPr>
-            </w:pPr>
-            <w:r>
-              <w:rPr>
-                <w:rFonts w:asciiTheme="majorHAnsi" w:hAnsiTheme="majorHAnsi"/>
-                <w:sz w:val="24"/>
-                <w:szCs w:val="24"/>
-              </w:rPr>
-              <w:t xml:space="preserve">    </w:t>
-            </w:r>
-            <w:r>
-              <w:rPr>
-                <w:rFonts w:asciiTheme="majorHAnsi" w:hAnsiTheme="majorHAnsi"/>
-                <w:b/>
-                <w:bCs/>
-                <w:sz w:val="24"/>
-                <w:szCs w:val="24"/>
-              </w:rPr>
-              <w:t>Post</w:t>
-            </w:r>
-            <w:r>
-              <w:rPr>
-                <w:rFonts w:asciiTheme="majorHAnsi" w:hAnsiTheme="majorHAnsi"/>
-                <w:b/>
-                <w:sz w:val="24"/>
-                <w:szCs w:val="24"/>
-              </w:rPr>
-              <w:t xml:space="preserve"> </w:t>
-            </w:r>
-            <w:r>
-              <w:rPr>
-                <w:rFonts w:asciiTheme="majorHAnsi" w:hAnsiTheme="majorHAnsi"/>
-                <w:b/>
-                <w:bCs/>
-                <w:sz w:val="24"/>
-                <w:szCs w:val="24"/>
-              </w:rPr>
-              <w:t>Conditions:</w:t>
-            </w:r>
-          </w:p>
-          <w:p>
-            <w:pPr>
               <w:pStyle w:val="ListParagraph"/>
               <w:numPr>
                 <w:ilvl w:val="0"/>
                 <w:numId w:val="1"/>
               </w:numPr>
               <w:spacing w:after="0" w:line="276" w:lineRule="auto"/>
+              <w:rPr>
+                <w:rFonts w:asciiTheme="majorHAnsi" w:hAnsiTheme="majorHAnsi"/>
+                <w:sz w:val="24"/>
+                <w:szCs w:val="24"/>
+              </w:rPr>
+            </w:pPr>
+            <w:r>
+              <w:rPr>
+                <w:rFonts w:asciiTheme="majorHAnsi" w:hAnsiTheme="majorHAnsi"/>
+                <w:sz w:val="24"/>
+                <w:szCs w:val="24"/>
+              </w:rPr>
+              <w:t>Engineer</w:t>
+            </w:r>
+            <w:r>
+              <w:rPr>
+                <w:rFonts w:asciiTheme="majorHAnsi" w:hAnsiTheme="majorHAnsi"/>
+                <w:sz w:val="24"/>
+                <w:szCs w:val="24"/>
+              </w:rPr>
+              <w:t xml:space="preserve">, Manager </w:t>
+            </w:r>
+            <w:r>
+              <w:rPr>
+                <w:rFonts w:asciiTheme="majorHAnsi" w:hAnsiTheme="majorHAnsi"/>
+                <w:sz w:val="24"/>
+                <w:szCs w:val="24"/>
+              </w:rPr>
+              <w:t>or</w:t>
+            </w:r>
+            <w:r>
+              <w:rPr>
+                <w:rFonts w:asciiTheme="majorHAnsi" w:hAnsiTheme="majorHAnsi"/>
+                <w:sz w:val="24"/>
+                <w:szCs w:val="24"/>
+              </w:rPr>
+              <w:t xml:space="preserve"> Dire</w:t>
+            </w:r>
+            <w:r>
+              <w:rPr>
+                <w:rFonts w:asciiTheme="majorHAnsi" w:hAnsiTheme="majorHAnsi"/>
+                <w:sz w:val="24"/>
+                <w:szCs w:val="24"/>
+              </w:rPr>
+              <w:t>c</w:t>
+            </w:r>
+            <w:r>
+              <w:rPr>
+                <w:rFonts w:asciiTheme="majorHAnsi" w:hAnsiTheme="majorHAnsi"/>
+                <w:sz w:val="24"/>
+                <w:szCs w:val="24"/>
+              </w:rPr>
+              <w:t>tor</w:t>
+            </w:r>
+            <w:r>
+              <w:rPr>
+                <w:rFonts w:asciiTheme="majorHAnsi" w:hAnsiTheme="majorHAnsi"/>
+                <w:sz w:val="24"/>
+                <w:szCs w:val="24"/>
+              </w:rPr>
+              <w:t>.</w:t>
+            </w:r>
+          </w:p>
+          <w:p>
+            <w:pPr>
+              <w:spacing w:after="0"/>
+              <w:rPr>
+                <w:rFonts w:asciiTheme="majorHAnsi" w:hAnsiTheme="majorHAnsi"/>
+                <w:b/>
+                <w:sz w:val="24"/>
+                <w:szCs w:val="24"/>
+              </w:rPr>
+            </w:pPr>
+            <w:r>
+              <w:rPr>
+                <w:rFonts w:asciiTheme="majorHAnsi" w:hAnsiTheme="majorHAnsi"/>
+                <w:b/>
+                <w:sz w:val="24"/>
+                <w:szCs w:val="24"/>
+              </w:rPr>
+              <w:t>Summary:</w:t>
+            </w:r>
+          </w:p>
+          <w:p>
+            <w:pPr>
+              <w:pStyle w:val="ListParagraph"/>
+              <w:numPr>
+                <w:ilvl w:val="0"/>
+                <w:numId w:val="1"/>
+              </w:numPr>
+              <w:spacing w:after="0" w:line="276" w:lineRule="auto"/>
+              <w:rPr>
+                <w:rFonts w:asciiTheme="majorHAnsi" w:hAnsiTheme="majorHAnsi"/>
+                <w:sz w:val="24"/>
+                <w:szCs w:val="24"/>
+              </w:rPr>
+            </w:pPr>
+            <w:r>
+              <w:rPr>
+                <w:rFonts w:asciiTheme="majorHAnsi" w:hAnsiTheme="majorHAnsi"/>
+                <w:sz w:val="24"/>
+                <w:szCs w:val="24"/>
+              </w:rPr>
+              <w:t xml:space="preserve">This use case allows </w:t>
+            </w:r>
+            <w:r>
+              <w:rPr>
+                <w:rFonts w:asciiTheme="majorHAnsi" w:hAnsiTheme="majorHAnsi"/>
+                <w:sz w:val="24"/>
+                <w:szCs w:val="24"/>
+              </w:rPr>
+              <w:t xml:space="preserve">Engineer, Manager </w:t>
+            </w:r>
+            <w:r>
+              <w:rPr>
+                <w:rFonts w:asciiTheme="majorHAnsi" w:hAnsiTheme="majorHAnsi"/>
+                <w:sz w:val="24"/>
+                <w:szCs w:val="24"/>
+              </w:rPr>
+              <w:t>or</w:t>
+            </w:r>
+            <w:r>
+              <w:rPr>
+                <w:rFonts w:asciiTheme="majorHAnsi" w:hAnsiTheme="majorHAnsi"/>
+                <w:sz w:val="24"/>
+                <w:szCs w:val="24"/>
+              </w:rPr>
+              <w:t xml:space="preserve"> Dire</w:t>
+            </w:r>
+            <w:r>
+              <w:rPr>
+                <w:rFonts w:asciiTheme="majorHAnsi" w:hAnsiTheme="majorHAnsi"/>
+                <w:sz w:val="24"/>
+                <w:szCs w:val="24"/>
+              </w:rPr>
+              <w:t>c</w:t>
+            </w:r>
+            <w:r>
+              <w:rPr>
+                <w:rFonts w:asciiTheme="majorHAnsi" w:hAnsiTheme="majorHAnsi"/>
+                <w:sz w:val="24"/>
+                <w:szCs w:val="24"/>
+              </w:rPr>
+              <w:t>tor</w:t>
+            </w:r>
+            <w:r>
+              <w:rPr>
+                <w:rFonts w:asciiTheme="majorHAnsi" w:hAnsiTheme="majorHAnsi"/>
+                <w:sz w:val="24"/>
+                <w:szCs w:val="24"/>
+              </w:rPr>
+              <w:t xml:space="preserve"> </w:t>
+            </w:r>
+            <w:r>
+              <w:rPr>
+                <w:rFonts w:asciiTheme="majorHAnsi" w:hAnsiTheme="majorHAnsi"/>
+                <w:sz w:val="24"/>
+                <w:szCs w:val="24"/>
+              </w:rPr>
+              <w:t xml:space="preserve">to </w:t>
+            </w:r>
+            <w:r>
+              <w:rPr>
+                <w:rFonts w:asciiTheme="majorHAnsi" w:hAnsiTheme="majorHAnsi"/>
+                <w:sz w:val="24"/>
+                <w:szCs w:val="24"/>
+              </w:rPr>
+              <w:t xml:space="preserve">make a </w:t>
+            </w:r>
+            <w:r>
+              <w:rPr>
+                <w:rFonts w:asciiTheme="majorHAnsi" w:hAnsiTheme="majorHAnsi"/>
+                <w:sz w:val="24"/>
+                <w:szCs w:val="24"/>
+              </w:rPr>
+              <w:t xml:space="preserve">comment on </w:t>
+            </w:r>
+            <w:r>
+              <w:rPr>
+                <w:rFonts w:asciiTheme="majorHAnsi" w:hAnsiTheme="majorHAnsi"/>
+                <w:sz w:val="24"/>
+                <w:szCs w:val="24"/>
+              </w:rPr>
+              <w:t xml:space="preserve">topic </w:t>
+            </w:r>
+            <w:r>
+              <w:rPr>
+                <w:rFonts w:asciiTheme="majorHAnsi" w:hAnsiTheme="majorHAnsi"/>
+                <w:sz w:val="24"/>
+                <w:szCs w:val="24"/>
+              </w:rPr>
+              <w:t>knowledge page</w:t>
+            </w:r>
+            <w:r>
+              <w:rPr>
+                <w:rFonts w:asciiTheme="majorHAnsi" w:hAnsiTheme="majorHAnsi"/>
+                <w:sz w:val="24"/>
+                <w:szCs w:val="24"/>
+              </w:rPr>
+              <w:t>.</w:t>
+            </w:r>
+          </w:p>
+          <w:p>
+            <w:pPr>
+              <w:spacing w:after="0"/>
+              <w:rPr>
+                <w:rFonts w:asciiTheme="majorHAnsi" w:hAnsiTheme="majorHAnsi"/>
+                <w:b/>
+                <w:bCs/>
+                <w:sz w:val="24"/>
+                <w:szCs w:val="24"/>
+              </w:rPr>
+            </w:pPr>
+            <w:r>
+              <w:rPr>
+                <w:rFonts w:asciiTheme="majorHAnsi" w:hAnsiTheme="majorHAnsi"/>
+                <w:b/>
+                <w:bCs/>
+                <w:sz w:val="24"/>
+                <w:szCs w:val="24"/>
+              </w:rPr>
+              <w:t>Goal:</w:t>
+            </w:r>
+          </w:p>
+          <w:p>
+            <w:pPr>
+              <w:pStyle w:val="ListParagraph"/>
+              <w:numPr>
+                <w:ilvl w:val="0"/>
+                <w:numId w:val="1"/>
+              </w:numPr>
+              <w:spacing w:after="0" w:line="276" w:lineRule="auto"/>
+              <w:rPr>
+                <w:rFonts w:asciiTheme="majorHAnsi" w:hAnsiTheme="majorHAnsi"/>
+                <w:sz w:val="24"/>
+                <w:szCs w:val="24"/>
+              </w:rPr>
+            </w:pPr>
+            <w:r>
+              <w:rPr>
+                <w:rFonts w:asciiTheme="majorHAnsi" w:hAnsiTheme="majorHAnsi"/>
+                <w:sz w:val="24"/>
+                <w:szCs w:val="24"/>
+              </w:rPr>
+              <w:t>A</w:t>
+            </w:r>
+            <w:r>
+              <w:rPr>
+                <w:rFonts w:asciiTheme="majorHAnsi" w:hAnsiTheme="majorHAnsi"/>
+                <w:sz w:val="24"/>
+                <w:szCs w:val="24"/>
+              </w:rPr>
+              <w:t xml:space="preserve"> comment </w:t>
+            </w:r>
+            <w:r>
+              <w:rPr>
+                <w:rFonts w:asciiTheme="majorHAnsi" w:hAnsiTheme="majorHAnsi"/>
+                <w:sz w:val="24"/>
+                <w:szCs w:val="24"/>
+              </w:rPr>
+              <w:t xml:space="preserve">is posted </w:t>
+            </w:r>
+            <w:r>
+              <w:rPr>
+                <w:rFonts w:asciiTheme="majorHAnsi" w:hAnsiTheme="majorHAnsi"/>
+                <w:sz w:val="24"/>
+                <w:szCs w:val="24"/>
+              </w:rPr>
+              <w:t xml:space="preserve">on </w:t>
+            </w:r>
+            <w:r>
+              <w:rPr>
+                <w:rFonts w:asciiTheme="majorHAnsi" w:hAnsiTheme="majorHAnsi"/>
+                <w:sz w:val="24"/>
+                <w:szCs w:val="24"/>
+              </w:rPr>
+              <w:t>topic knowledge page</w:t>
+            </w:r>
+            <w:r>
+              <w:rPr>
+                <w:rFonts w:asciiTheme="majorHAnsi" w:hAnsiTheme="majorHAnsi"/>
+                <w:sz w:val="24"/>
+                <w:szCs w:val="24"/>
+              </w:rPr>
+              <w:t>.</w:t>
+            </w:r>
+          </w:p>
+          <w:p>
+            <w:pPr>
+              <w:spacing w:after="0"/>
+              <w:rPr>
+                <w:rFonts w:asciiTheme="majorHAnsi" w:hAnsiTheme="majorHAnsi"/>
+                <w:b/>
+                <w:sz w:val="24"/>
+                <w:szCs w:val="24"/>
+              </w:rPr>
+            </w:pPr>
+            <w:r>
+              <w:rPr>
+                <w:rFonts w:asciiTheme="majorHAnsi" w:hAnsiTheme="majorHAnsi"/>
+                <w:b/>
+                <w:bCs/>
+                <w:sz w:val="24"/>
+                <w:szCs w:val="24"/>
+              </w:rPr>
+              <w:t>Triggers</w:t>
+            </w:r>
+          </w:p>
+          <w:p>
+            <w:pPr>
+              <w:pStyle w:val="ListParagraph"/>
+              <w:numPr>
+                <w:ilvl w:val="0"/>
+                <w:numId w:val="1"/>
+              </w:numPr>
+              <w:spacing w:after="0" w:line="276" w:lineRule="auto"/>
+              <w:rPr>
+                <w:rFonts w:asciiTheme="majorHAnsi" w:hAnsiTheme="majorHAnsi"/>
+                <w:sz w:val="24"/>
+                <w:szCs w:val="24"/>
+              </w:rPr>
+            </w:pPr>
+            <w:r>
+              <w:rPr>
+                <w:rFonts w:asciiTheme="majorHAnsi" w:hAnsiTheme="majorHAnsi"/>
+                <w:sz w:val="24"/>
+                <w:szCs w:val="24"/>
+              </w:rPr>
+              <w:t xml:space="preserve">Engineer, Manager, Director </w:t>
+            </w:r>
+            <w:r>
+              <w:rPr>
+                <w:rFonts w:asciiTheme="majorHAnsi" w:hAnsiTheme="majorHAnsi"/>
+                <w:color w:val="FF0000"/>
+                <w:sz w:val="24"/>
+                <w:szCs w:val="24"/>
+              </w:rPr>
+              <w:t>type a comment on comment box</w:t>
+            </w:r>
+            <w:r>
+              <w:rPr>
+                <w:rFonts w:asciiTheme="majorHAnsi" w:hAnsiTheme="majorHAnsi"/>
+                <w:color w:val="FF0000"/>
+                <w:sz w:val="24"/>
+                <w:szCs w:val="24"/>
+              </w:rPr>
+              <w:t xml:space="preserve"> on topic knowledge</w:t>
+            </w:r>
+            <w:r>
+              <w:rPr>
+                <w:rFonts w:asciiTheme="majorHAnsi" w:hAnsiTheme="majorHAnsi"/>
+                <w:color w:val="FF0000"/>
+                <w:sz w:val="24"/>
+                <w:szCs w:val="24"/>
+              </w:rPr>
+              <w:t>.</w:t>
+            </w:r>
+          </w:p>
+          <w:p>
+            <w:pPr>
+              <w:spacing w:after="0"/>
+              <w:rPr>
+                <w:rFonts w:asciiTheme="majorHAnsi" w:hAnsiTheme="majorHAnsi"/>
+                <w:b/>
+                <w:bCs/>
+                <w:sz w:val="24"/>
+                <w:szCs w:val="24"/>
+              </w:rPr>
+            </w:pPr>
+            <w:r>
+              <w:rPr>
+                <w:rFonts w:asciiTheme="majorHAnsi" w:hAnsiTheme="majorHAnsi"/>
+                <w:b/>
+                <w:bCs/>
+                <w:sz w:val="24"/>
+                <w:szCs w:val="24"/>
+              </w:rPr>
+              <w:t>Preconditions:</w:t>
+            </w:r>
+          </w:p>
+          <w:p>
+            <w:pPr>
+              <w:pStyle w:val="ListParagraph"/>
+              <w:numPr>
+                <w:ilvl w:val="0"/>
+                <w:numId w:val="1"/>
+              </w:numPr>
+              <w:spacing w:after="0" w:line="276" w:lineRule="auto"/>
+              <w:rPr>
+                <w:rFonts w:asciiTheme="majorHAnsi" w:hAnsiTheme="majorHAnsi"/>
+                <w:sz w:val="24"/>
+                <w:szCs w:val="24"/>
+              </w:rPr>
+            </w:pPr>
+            <w:r>
+              <w:rPr>
+                <w:rFonts w:asciiTheme="majorHAnsi" w:hAnsiTheme="majorHAnsi"/>
+                <w:sz w:val="24"/>
+                <w:szCs w:val="24"/>
+              </w:rPr>
+              <w:t xml:space="preserve">User must log in as </w:t>
+            </w:r>
+            <w:r>
+              <w:rPr>
+                <w:rFonts w:asciiTheme="majorHAnsi" w:hAnsiTheme="majorHAnsi"/>
+                <w:sz w:val="24"/>
+                <w:szCs w:val="24"/>
+              </w:rPr>
+              <w:t xml:space="preserve">Engineer, Manager </w:t>
+            </w:r>
+            <w:r>
+              <w:rPr>
+                <w:rFonts w:asciiTheme="majorHAnsi" w:hAnsiTheme="majorHAnsi"/>
+                <w:sz w:val="24"/>
+                <w:szCs w:val="24"/>
+              </w:rPr>
+              <w:t>or</w:t>
+            </w:r>
+            <w:r>
+              <w:rPr>
+                <w:rFonts w:asciiTheme="majorHAnsi" w:hAnsiTheme="majorHAnsi"/>
+                <w:sz w:val="24"/>
+                <w:szCs w:val="24"/>
+              </w:rPr>
+              <w:t xml:space="preserve"> Director</w:t>
+            </w:r>
+            <w:r>
+              <w:rPr>
+                <w:rFonts w:asciiTheme="majorHAnsi" w:hAnsiTheme="majorHAnsi"/>
+                <w:sz w:val="24"/>
+                <w:szCs w:val="24"/>
+              </w:rPr>
+              <w:t>.</w:t>
+            </w:r>
+          </w:p>
+          <w:p>
+            <w:pPr>
+              <w:spacing w:after="0"/>
+              <w:rPr>
+                <w:rFonts w:asciiTheme="majorHAnsi" w:hAnsiTheme="majorHAnsi"/>
+                <w:sz w:val="24"/>
+                <w:szCs w:val="24"/>
+              </w:rPr>
+            </w:pPr>
+            <w:r>
+              <w:rPr>
+                <w:rFonts w:asciiTheme="majorHAnsi" w:hAnsiTheme="majorHAnsi"/>
+                <w:b/>
+                <w:bCs/>
+                <w:sz w:val="24"/>
+                <w:szCs w:val="24"/>
+              </w:rPr>
+              <w:t>Post</w:t>
+            </w:r>
+            <w:r>
+              <w:rPr>
+                <w:rFonts w:asciiTheme="majorHAnsi" w:hAnsiTheme="majorHAnsi"/>
+                <w:b/>
+                <w:sz w:val="24"/>
+                <w:szCs w:val="24"/>
+              </w:rPr>
+              <w:t xml:space="preserve"> </w:t>
+            </w:r>
+            <w:r>
+              <w:rPr>
+                <w:rFonts w:asciiTheme="majorHAnsi" w:hAnsiTheme="majorHAnsi"/>
+                <w:b/>
+                <w:bCs/>
+                <w:sz w:val="24"/>
+                <w:szCs w:val="24"/>
+              </w:rPr>
+              <w:t>Conditions:</w:t>
+            </w:r>
+          </w:p>
+          <w:p>
+            <w:pPr>
+              <w:pStyle w:val="ListParagraph"/>
+              <w:numPr>
+                <w:ilvl w:val="0"/>
+                <w:numId w:val="1"/>
+              </w:numPr>
+              <w:spacing w:after="0"/>
               <w:rPr>
                 <w:rFonts w:asciiTheme="majorHAnsi" w:hAnsiTheme="majorHAnsi"/>
                 <w:sz w:val="24"/>
@@ -1134,7 +1113,7 @@
             </w:tr>
             <w:tr>
               <w:trPr>
-                <w:trHeight w:val="136"/>
+                <w:trHeight w:val="866"/>
               </w:trPr>
               <w:tc>
                 <w:tcPr>
@@ -1181,55 +1160,23 @@
                       <w:sz w:val="24"/>
                       <w:szCs w:val="24"/>
                     </w:rPr>
-                    <w:t>Click</w:t>
-                  </w:r>
-                  <w:r>
-                    <w:rPr>
-                      <w:rFonts w:asciiTheme="majorHAnsi" w:hAnsiTheme="majorHAnsi"/>
-                      <w:sz w:val="24"/>
-                      <w:szCs w:val="24"/>
-                    </w:rPr>
-                    <w:t>s</w:t>
-                  </w:r>
-                  <w:r>
-                    <w:rPr>
-                      <w:rFonts w:asciiTheme="majorHAnsi" w:hAnsiTheme="majorHAnsi"/>
-                      <w:sz w:val="24"/>
-                      <w:szCs w:val="24"/>
-                    </w:rPr>
-                    <w:t xml:space="preserve"> </w:t>
-                  </w:r>
-                  <w:r>
-                    <w:rPr>
-                      <w:rFonts w:asciiTheme="majorHAnsi" w:hAnsiTheme="majorHAnsi"/>
-                      <w:sz w:val="24"/>
-                      <w:szCs w:val="24"/>
-                    </w:rPr>
-                    <w:t>“</w:t>
-                  </w:r>
-                  <w:r>
-                    <w:rPr>
-                      <w:rFonts w:asciiTheme="majorHAnsi" w:hAnsiTheme="majorHAnsi"/>
-                      <w:sz w:val="24"/>
-                      <w:szCs w:val="24"/>
-                    </w:rPr>
-                    <w:t>Knowledge</w:t>
-                  </w:r>
-                  <w:r>
-                    <w:rPr>
-                      <w:rFonts w:asciiTheme="majorHAnsi" w:hAnsiTheme="majorHAnsi"/>
-                      <w:sz w:val="24"/>
-                      <w:szCs w:val="24"/>
-                    </w:rPr>
-                    <w:t xml:space="preserve">” </w:t>
-                  </w:r>
-                  <w:r>
-                    <w:rPr>
-                      <w:rFonts w:asciiTheme="majorHAnsi" w:hAnsiTheme="majorHAnsi"/>
-                      <w:sz w:val="24"/>
-                      <w:szCs w:val="24"/>
-                    </w:rPr>
-                    <w:t>on navigation bar</w:t>
+                    <w:t>Engineer, Manager or</w:t>
+                  </w:r>
+                  <w:r>
+                    <w:rPr>
+                      <w:rFonts w:asciiTheme="majorHAnsi" w:hAnsiTheme="majorHAnsi"/>
+                      <w:sz w:val="24"/>
+                      <w:szCs w:val="24"/>
+                    </w:rPr>
+                    <w:t xml:space="preserve"> Director click on a topic knowledge</w:t>
+                  </w:r>
+                  <w:r>
+                    <w:rPr>
+                      <w:rFonts w:asciiTheme="majorHAnsi" w:hAnsiTheme="majorHAnsi"/>
+                      <w:sz w:val="24"/>
+                      <w:szCs w:val="24"/>
+                    </w:rPr>
+                    <w:t xml:space="preserve"> link</w:t>
                   </w:r>
                   <w:r>
                     <w:rPr>
@@ -1261,39 +1208,55 @@
                       <w:sz w:val="24"/>
                       <w:szCs w:val="24"/>
                     </w:rPr>
-                    <w:t>Navigate to “</w:t>
-                  </w:r>
-                  <w:r>
-                    <w:rPr>
-                      <w:rFonts w:asciiTheme="majorHAnsi" w:hAnsiTheme="majorHAnsi"/>
-                      <w:sz w:val="24"/>
-                      <w:szCs w:val="24"/>
-                    </w:rPr>
-                    <w:t>Knowledge</w:t>
-                  </w:r>
-                  <w:r>
-                    <w:rPr>
-                      <w:rFonts w:asciiTheme="majorHAnsi" w:hAnsiTheme="majorHAnsi"/>
-                      <w:sz w:val="24"/>
-                      <w:szCs w:val="24"/>
-                    </w:rPr>
-                    <w:t xml:space="preserve">” page to </w:t>
-                  </w:r>
-                  <w:r>
-                    <w:rPr>
-                      <w:rFonts w:asciiTheme="majorHAnsi" w:hAnsiTheme="majorHAnsi"/>
-                      <w:sz w:val="24"/>
-                      <w:szCs w:val="24"/>
-                    </w:rPr>
-                    <w:t>view a list of knowledge</w:t>
-                  </w:r>
-                  <w:r>
-                    <w:rPr>
-                      <w:rFonts w:asciiTheme="majorHAnsi" w:hAnsiTheme="majorHAnsi"/>
-                      <w:sz w:val="24"/>
-                      <w:szCs w:val="24"/>
-                    </w:rPr>
-                    <w:t>.</w:t>
+                    <w:t>Topic k</w:t>
+                  </w:r>
+                  <w:r>
+                    <w:rPr>
+                      <w:rFonts w:asciiTheme="majorHAnsi" w:hAnsiTheme="majorHAnsi"/>
+                      <w:sz w:val="24"/>
+                      <w:szCs w:val="24"/>
+                    </w:rPr>
+                    <w:t>nowledge</w:t>
+                  </w:r>
+                  <w:r>
+                    <w:rPr>
+                      <w:rFonts w:asciiTheme="majorHAnsi" w:hAnsiTheme="majorHAnsi"/>
+                      <w:sz w:val="24"/>
+                      <w:szCs w:val="24"/>
+                    </w:rPr>
+                    <w:t>’s</w:t>
+                  </w:r>
+                  <w:r>
+                    <w:rPr>
+                      <w:rFonts w:asciiTheme="majorHAnsi" w:hAnsiTheme="majorHAnsi"/>
+                      <w:sz w:val="24"/>
+                      <w:szCs w:val="24"/>
+                    </w:rPr>
+                    <w:t xml:space="preserve"> detail</w:t>
+                  </w:r>
+                  <w:r>
+                    <w:rPr>
+                      <w:rFonts w:asciiTheme="majorHAnsi" w:hAnsiTheme="majorHAnsi"/>
+                      <w:sz w:val="24"/>
+                      <w:szCs w:val="24"/>
+                    </w:rPr>
+                    <w:t>s</w:t>
+                  </w:r>
+                  <w:r>
+                    <w:rPr>
+                      <w:rFonts w:asciiTheme="majorHAnsi" w:hAnsiTheme="majorHAnsi"/>
+                      <w:sz w:val="24"/>
+                      <w:szCs w:val="24"/>
+                    </w:rPr>
+                    <w:t xml:space="preserve"> </w:t>
+                  </w:r>
+                  <w:r>
+                    <w:rPr>
+                      <w:rFonts w:asciiTheme="majorHAnsi" w:hAnsiTheme="majorHAnsi"/>
+                      <w:sz w:val="24"/>
+                      <w:szCs w:val="24"/>
+                    </w:rPr>
+                    <w:t>screen are shown:</w:t>
                   </w:r>
                 </w:p>
                 <w:p>
@@ -1302,6 +1265,7 @@
                     <w:ind w:left="0"/>
                     <w:rPr>
                       <w:rFonts w:asciiTheme="majorHAnsi" w:hAnsiTheme="majorHAnsi"/>
+                      <w:color w:val="FF0000"/>
                       <w:sz w:val="24"/>
                       <w:szCs w:val="24"/>
                     </w:rPr>
@@ -1309,58 +1273,11 @@
                   <w:r>
                     <w:rPr>
                       <w:rFonts w:asciiTheme="majorHAnsi" w:hAnsiTheme="majorHAnsi"/>
-                      <w:sz w:val="24"/>
-                      <w:szCs w:val="24"/>
-                    </w:rPr>
-                    <w:t>“</w:t>
-                  </w:r>
-                  <w:r>
-                    <w:rPr>
-                      <w:rFonts w:asciiTheme="majorHAnsi" w:hAnsiTheme="majorHAnsi"/>
-                      <w:sz w:val="24"/>
-                      <w:szCs w:val="24"/>
-                    </w:rPr>
-                    <w:t>The list of knowledge</w:t>
-                  </w:r>
-                  <w:r>
-                    <w:rPr>
-                      <w:rFonts w:asciiTheme="majorHAnsi" w:hAnsiTheme="majorHAnsi"/>
-                      <w:sz w:val="24"/>
-                      <w:szCs w:val="24"/>
-                    </w:rPr>
-                    <w:t xml:space="preserve">”: </w:t>
-                  </w:r>
-                  <w:r>
-                    <w:rPr>
-                      <w:rFonts w:asciiTheme="majorHAnsi" w:hAnsiTheme="majorHAnsi"/>
-                      <w:sz w:val="24"/>
-                      <w:szCs w:val="24"/>
-                    </w:rPr>
-                    <w:t xml:space="preserve">are shown for Engineer, Manager </w:t>
-                  </w:r>
-                  <w:r>
-                    <w:rPr>
-                      <w:rFonts w:asciiTheme="majorHAnsi" w:hAnsiTheme="majorHAnsi"/>
-                      <w:sz w:val="24"/>
-                      <w:szCs w:val="24"/>
-                    </w:rPr>
-                    <w:t>or</w:t>
-                  </w:r>
-                  <w:r>
-                    <w:rPr>
-                      <w:rFonts w:asciiTheme="majorHAnsi" w:hAnsiTheme="majorHAnsi"/>
-                      <w:sz w:val="24"/>
-                      <w:szCs w:val="24"/>
-                    </w:rPr>
-                    <w:t xml:space="preserve"> Director</w:t>
-                  </w:r>
-                  <w:r>
-                    <w:rPr>
-                      <w:rFonts w:asciiTheme="majorHAnsi" w:hAnsiTheme="majorHAnsi"/>
-                      <w:sz w:val="24"/>
-                      <w:szCs w:val="24"/>
-                    </w:rPr>
-                    <w:t>.</w:t>
+                      <w:color w:val="FF0000"/>
+                      <w:sz w:val="24"/>
+                      <w:szCs w:val="24"/>
+                    </w:rPr>
+                    <w:t>“Topic knowledge’s details”: text</w:t>
                   </w:r>
                 </w:p>
                 <w:p>
@@ -1369,10 +1286,67 @@
                     <w:ind w:left="0"/>
                     <w:rPr>
                       <w:rFonts w:asciiTheme="majorHAnsi" w:hAnsiTheme="majorHAnsi"/>
+                      <w:color w:val="FF0000"/>
                       <w:sz w:val="24"/>
                       <w:szCs w:val="24"/>
                     </w:rPr>
                   </w:pPr>
+                  <w:r>
+                    <w:rPr>
+                      <w:rFonts w:asciiTheme="majorHAnsi" w:hAnsiTheme="majorHAnsi"/>
+                      <w:color w:val="FF0000"/>
+                      <w:sz w:val="24"/>
+                      <w:szCs w:val="24"/>
+                    </w:rPr>
+                    <w:t>“Comment”: text-field</w:t>
+                  </w:r>
+                  <w:r>
+                    <w:rPr>
+                      <w:rFonts w:asciiTheme="majorHAnsi" w:hAnsiTheme="majorHAnsi"/>
+                      <w:color w:val="FF0000"/>
+                      <w:sz w:val="24"/>
+                      <w:szCs w:val="24"/>
+                    </w:rPr>
+                    <w:t>, min length: 50 characters.</w:t>
+                  </w:r>
+                </w:p>
+                <w:p>
+                  <w:pPr>
+                    <w:pStyle w:val="ListParagraph"/>
+                    <w:ind w:left="0"/>
+                    <w:rPr>
+                      <w:rFonts w:asciiTheme="majorHAnsi" w:hAnsiTheme="majorHAnsi"/>
+                      <w:sz w:val="24"/>
+                      <w:szCs w:val="24"/>
+                    </w:rPr>
+                  </w:pPr>
+                  <w:r>
+                    <w:rPr>
+                      <w:rFonts w:asciiTheme="majorHAnsi" w:hAnsiTheme="majorHAnsi"/>
+                      <w:sz w:val="24"/>
+                      <w:szCs w:val="24"/>
+                    </w:rPr>
+                    <w:t>“Reply”: button</w:t>
+                  </w:r>
+                </w:p>
+                <w:p>
+                  <w:pPr>
+                    <w:pStyle w:val="ListParagraph"/>
+                    <w:ind w:left="0"/>
+                    <w:rPr>
+                      <w:rFonts w:asciiTheme="majorHAnsi" w:hAnsiTheme="majorHAnsi"/>
+                      <w:sz w:val="24"/>
+                      <w:szCs w:val="24"/>
+                    </w:rPr>
+                  </w:pPr>
+                  <w:r>
+                    <w:rPr>
+                      <w:rFonts w:asciiTheme="majorHAnsi" w:hAnsiTheme="majorHAnsi"/>
+                      <w:sz w:val="24"/>
+                      <w:szCs w:val="24"/>
+                    </w:rPr>
+                    <w:t>“Back”: button</w:t>
+                  </w:r>
                 </w:p>
               </w:tc>
             </w:tr>
@@ -1425,15 +1399,34 @@
                       <w:sz w:val="24"/>
                       <w:szCs w:val="24"/>
                     </w:rPr>
-                    <w:t>Engineer, Manager or</w:t>
-                  </w:r>
-                  <w:r>
-                    <w:rPr>
-                      <w:rFonts w:asciiTheme="majorHAnsi" w:hAnsiTheme="majorHAnsi"/>
-                      <w:sz w:val="24"/>
-                      <w:szCs w:val="24"/>
-                    </w:rPr>
-                    <w:t xml:space="preserve"> Director click on a topic knowledge.</w:t>
+                    <w:t>Input comment</w:t>
+                  </w:r>
+                  <w:r>
+                    <w:rPr>
+                      <w:rFonts w:asciiTheme="majorHAnsi" w:hAnsiTheme="majorHAnsi"/>
+                      <w:sz w:val="24"/>
+                      <w:szCs w:val="24"/>
+                    </w:rPr>
+                    <w:t xml:space="preserve"> and click “Reply” button</w:t>
+                  </w:r>
+                </w:p>
+                <w:p>
+                  <w:pPr>
+                    <w:pStyle w:val="ListParagraph"/>
+                    <w:ind w:left="0"/>
+                    <w:rPr>
+                      <w:rFonts w:asciiTheme="majorHAnsi" w:hAnsiTheme="majorHAnsi"/>
+                      <w:sz w:val="24"/>
+                      <w:szCs w:val="24"/>
+                    </w:rPr>
+                  </w:pPr>
+                  <w:r>
+                    <w:rPr>
+                      <w:rFonts w:asciiTheme="majorHAnsi" w:hAnsiTheme="majorHAnsi"/>
+                      <w:sz w:val="24"/>
+                      <w:szCs w:val="24"/>
+                    </w:rPr>
+                    <w:t>[Alternative Scenario: 1]</w:t>
                   </w:r>
                 </w:p>
               </w:tc>
@@ -1457,47 +1450,7 @@
                       <w:sz w:val="24"/>
                       <w:szCs w:val="24"/>
                     </w:rPr>
-                    <w:t>Topic k</w:t>
-                  </w:r>
-                  <w:r>
-                    <w:rPr>
-                      <w:rFonts w:asciiTheme="majorHAnsi" w:hAnsiTheme="majorHAnsi"/>
-                      <w:sz w:val="24"/>
-                      <w:szCs w:val="24"/>
-                    </w:rPr>
-                    <w:t>nowledge</w:t>
-                  </w:r>
-                  <w:r>
-                    <w:rPr>
-                      <w:rFonts w:asciiTheme="majorHAnsi" w:hAnsiTheme="majorHAnsi"/>
-                      <w:sz w:val="24"/>
-                      <w:szCs w:val="24"/>
-                    </w:rPr>
-                    <w:t>’s</w:t>
-                  </w:r>
-                  <w:r>
-                    <w:rPr>
-                      <w:rFonts w:asciiTheme="majorHAnsi" w:hAnsiTheme="majorHAnsi"/>
-                      <w:sz w:val="24"/>
-                      <w:szCs w:val="24"/>
-                    </w:rPr>
-                    <w:t xml:space="preserve"> detail</w:t>
-                  </w:r>
-                  <w:r>
-                    <w:rPr>
-                      <w:rFonts w:asciiTheme="majorHAnsi" w:hAnsiTheme="majorHAnsi"/>
-                      <w:sz w:val="24"/>
-                      <w:szCs w:val="24"/>
-                    </w:rPr>
-                    <w:t>s</w:t>
-                  </w:r>
-                  <w:r>
-                    <w:rPr>
-                      <w:rFonts w:asciiTheme="majorHAnsi" w:hAnsiTheme="majorHAnsi"/>
-                      <w:sz w:val="24"/>
-                      <w:szCs w:val="24"/>
-                    </w:rPr>
-                    <w:t xml:space="preserve"> are shown.</w:t>
+                    <w:t>Show Engineer, Manager or Director’s comment on topic page.</w:t>
                   </w:r>
                 </w:p>
                 <w:p>
@@ -1516,187 +1469,7 @@
                       <w:sz w:val="24"/>
                       <w:szCs w:val="24"/>
                     </w:rPr>
-                    <w:t>“</w:t>
-                  </w:r>
-                  <w:r>
-                    <w:rPr>
-                      <w:rFonts w:asciiTheme="majorHAnsi" w:hAnsiTheme="majorHAnsi"/>
-                      <w:sz w:val="24"/>
-                      <w:szCs w:val="24"/>
-                    </w:rPr>
-                    <w:t>B</w:t>
-                  </w:r>
-                  <w:r>
-                    <w:rPr>
-                      <w:rFonts w:asciiTheme="majorHAnsi" w:hAnsiTheme="majorHAnsi"/>
-                      <w:sz w:val="24"/>
-                      <w:szCs w:val="24"/>
-                    </w:rPr>
-                    <w:t>ack” button</w:t>
-                  </w:r>
-                  <w:r>
-                    <w:rPr>
-                      <w:rFonts w:asciiTheme="majorHAnsi" w:hAnsiTheme="majorHAnsi"/>
-                      <w:sz w:val="24"/>
-                      <w:szCs w:val="24"/>
-                    </w:rPr>
-                    <w:t xml:space="preserve"> Alternative[1]</w:t>
-                  </w:r>
-                </w:p>
-              </w:tc>
-            </w:tr>
-            <w:tr>
-              <w:trPr>
-                <w:trHeight w:val="866"/>
-              </w:trPr>
-              <w:tc>
-                <w:tcPr>
-                  <w:tcW w:w="739" w:type="dxa"/>
-                </w:tcPr>
-                <w:p>
-                  <w:pPr>
-                    <w:pStyle w:val="ListParagraph"/>
-                    <w:ind w:left="0"/>
-                    <w:jc w:val="center"/>
-                    <w:rPr>
-                      <w:rFonts w:asciiTheme="majorHAnsi" w:hAnsiTheme="majorHAnsi"/>
-                      <w:sz w:val="24"/>
-                      <w:szCs w:val="24"/>
-                    </w:rPr>
-                  </w:pPr>
-                  <w:r>
-                    <w:rPr>
-                      <w:rFonts w:asciiTheme="majorHAnsi" w:hAnsiTheme="majorHAnsi"/>
-                      <w:sz w:val="24"/>
-                      <w:szCs w:val="24"/>
-                    </w:rPr>
-                    <w:t>3</w:t>
-                  </w:r>
-                </w:p>
-              </w:tc>
-              <w:tc>
-                <w:tcPr>
-                  <w:tcW w:w="3470" w:type="dxa"/>
-                </w:tcPr>
-                <w:p>
-                  <w:pPr>
-                    <w:pStyle w:val="ListParagraph"/>
-                    <w:ind w:left="0"/>
-                    <w:rPr>
-                      <w:rFonts w:asciiTheme="majorHAnsi" w:hAnsiTheme="majorHAnsi"/>
-                      <w:sz w:val="24"/>
-                      <w:szCs w:val="24"/>
-                    </w:rPr>
-                  </w:pPr>
-                  <w:r>
-                    <w:rPr>
-                      <w:rFonts w:asciiTheme="majorHAnsi" w:hAnsiTheme="majorHAnsi"/>
-                      <w:sz w:val="24"/>
-                      <w:szCs w:val="24"/>
-                    </w:rPr>
-                    <w:t>Input comment</w:t>
-                  </w:r>
-                </w:p>
-              </w:tc>
-              <w:tc>
-                <w:tcPr>
-                  <w:tcW w:w="4616" w:type="dxa"/>
-                </w:tcPr>
-                <w:p>
-                  <w:pPr>
-                    <w:pStyle w:val="ListParagraph"/>
-                    <w:ind w:left="0"/>
-                    <w:rPr>
-                      <w:rFonts w:asciiTheme="majorHAnsi" w:hAnsiTheme="majorHAnsi"/>
-                      <w:sz w:val="24"/>
-                      <w:szCs w:val="24"/>
-                    </w:rPr>
-                  </w:pPr>
-                </w:p>
-              </w:tc>
-            </w:tr>
-            <w:tr>
-              <w:trPr>
-                <w:trHeight w:val="866"/>
-              </w:trPr>
-              <w:tc>
-                <w:tcPr>
-                  <w:tcW w:w="739" w:type="dxa"/>
-                </w:tcPr>
-                <w:p>
-                  <w:pPr>
-                    <w:pStyle w:val="ListParagraph"/>
-                    <w:ind w:left="0"/>
-                    <w:jc w:val="center"/>
-                    <w:rPr>
-                      <w:rFonts w:asciiTheme="majorHAnsi" w:hAnsiTheme="majorHAnsi"/>
-                      <w:sz w:val="24"/>
-                      <w:szCs w:val="24"/>
-                    </w:rPr>
-                  </w:pPr>
-                  <w:r>
-                    <w:rPr>
-                      <w:rFonts w:asciiTheme="majorHAnsi" w:hAnsiTheme="majorHAnsi"/>
-                      <w:sz w:val="24"/>
-                      <w:szCs w:val="24"/>
-                    </w:rPr>
-                    <w:t>4</w:t>
-                  </w:r>
-                </w:p>
-              </w:tc>
-              <w:tc>
-                <w:tcPr>
-                  <w:tcW w:w="3470" w:type="dxa"/>
-                </w:tcPr>
-                <w:p>
-                  <w:pPr>
-                    <w:pStyle w:val="ListParagraph"/>
-                    <w:ind w:left="0"/>
-                    <w:rPr>
-                      <w:rFonts w:asciiTheme="majorHAnsi" w:hAnsiTheme="majorHAnsi"/>
-                      <w:sz w:val="24"/>
-                      <w:szCs w:val="24"/>
-                    </w:rPr>
-                  </w:pPr>
-                  <w:r>
-                    <w:rPr>
-                      <w:rFonts w:asciiTheme="majorHAnsi" w:hAnsiTheme="majorHAnsi"/>
-                      <w:sz w:val="24"/>
-                      <w:szCs w:val="24"/>
-                    </w:rPr>
-                    <w:t>Enter</w:t>
-                  </w:r>
-                </w:p>
-              </w:tc>
-              <w:tc>
-                <w:tcPr>
-                  <w:tcW w:w="4616" w:type="dxa"/>
-                </w:tcPr>
-                <w:p>
-                  <w:pPr>
-                    <w:pStyle w:val="ListParagraph"/>
-                    <w:ind w:left="0"/>
-                    <w:rPr>
-                      <w:rFonts w:asciiTheme="majorHAnsi" w:hAnsiTheme="majorHAnsi"/>
-                      <w:sz w:val="24"/>
-                      <w:szCs w:val="24"/>
-                    </w:rPr>
-                  </w:pPr>
-                  <w:r>
-                    <w:rPr>
-                      <w:rFonts w:asciiTheme="majorHAnsi" w:hAnsiTheme="majorHAnsi"/>
-                      <w:sz w:val="24"/>
-                      <w:szCs w:val="24"/>
-                    </w:rPr>
-                    <w:t>Show Engineer, Manager or</w:t>
-                  </w:r>
-                  <w:r>
-                    <w:rPr>
-                      <w:rFonts w:asciiTheme="majorHAnsi" w:hAnsiTheme="majorHAnsi"/>
-                      <w:sz w:val="24"/>
-                      <w:szCs w:val="24"/>
-                    </w:rPr>
-                    <w:t xml:space="preserve"> Director’s comment on topic page.</w:t>
+                    <w:t>[Exceptions: 1]</w:t>
                   </w:r>
                 </w:p>
               </w:tc>
@@ -1733,7 +1506,6 @@
                 <w:sz w:val="24"/>
                 <w:szCs w:val="24"/>
               </w:rPr>
-              <w:lastRenderedPageBreak/>
               <w:t xml:space="preserve">Alternative Scenario: </w:t>
             </w:r>
           </w:p>
@@ -1880,6 +1652,7 @@
                       <w:sz w:val="24"/>
                       <w:szCs w:val="24"/>
                     </w:rPr>
+                    <w:lastRenderedPageBreak/>
                     <w:t>1</w:t>
                   </w:r>
                 </w:p>
@@ -1965,6 +1738,14 @@
                       <w:szCs w:val="24"/>
                     </w:rPr>
                     <w:t>” page</w:t>
+                  </w:r>
+                  <w:r>
+                    <w:rPr>
+                      <w:rFonts w:asciiTheme="majorHAnsi" w:hAnsiTheme="majorHAnsi"/>
+                      <w:sz w:val="24"/>
+                      <w:szCs w:val="24"/>
+                    </w:rPr>
+                    <w:t xml:space="preserve"> and there is not new added comment.</w:t>
                   </w:r>
                 </w:p>
               </w:tc>
@@ -2177,7 +1958,15 @@
                       <w:sz w:val="24"/>
                       <w:szCs w:val="24"/>
                     </w:rPr>
-                    <w:t>Engineer, Manager and Director enter an empty comment</w:t>
+                    <w:t xml:space="preserve">Engineer, Manager and Director </w:t>
+                  </w:r>
+                  <w:r>
+                    <w:rPr>
+                      <w:rFonts w:asciiTheme="majorHAnsi" w:hAnsiTheme="majorHAnsi"/>
+                      <w:sz w:val="24"/>
+                      <w:szCs w:val="24"/>
+                    </w:rPr>
+                    <w:t>input bellow 50 characters</w:t>
                   </w:r>
                 </w:p>
               </w:tc>
@@ -2215,8 +2004,26 @@
                       <w:sz w:val="24"/>
                       <w:szCs w:val="24"/>
                     </w:rPr>
-                    <w:t xml:space="preserve"> </w:t>
-                  </w:r>
+                    <w:t>: “</w:t>
+                  </w:r>
+                  <w:r>
+                    <w:rPr>
+                      <w:rFonts w:asciiTheme="majorHAnsi" w:hAnsiTheme="majorHAnsi"/>
+                      <w:sz w:val="24"/>
+                      <w:szCs w:val="24"/>
+                    </w:rPr>
+                    <w:t>Your comment is too short. It must be at least 50 characters.</w:t>
+                  </w:r>
+                  <w:r>
+                    <w:rPr>
+                      <w:rFonts w:asciiTheme="majorHAnsi" w:hAnsiTheme="majorHAnsi"/>
+                      <w:sz w:val="24"/>
+                      <w:szCs w:val="24"/>
+                    </w:rPr>
+                    <w:t>”</w:t>
+                  </w:r>
+                  <w:bookmarkStart w:id="0" w:name="_GoBack"/>
+                  <w:bookmarkEnd w:id="0"/>
                 </w:p>
               </w:tc>
             </w:tr>
@@ -2414,8 +2221,6 @@
               </w:rPr>
               <w:t>or</w:t>
             </w:r>
-            <w:bookmarkStart w:id="0" w:name="_GoBack"/>
-            <w:bookmarkEnd w:id="0"/>
             <w:r>
               <w:rPr>
                 <w:rFonts w:asciiTheme="majorHAnsi" w:hAnsiTheme="majorHAnsi"/>
@@ -2677,6 +2482,119 @@
     </w:lvl>
   </w:abstractNum>
   <w:abstractNum w:abstractNumId="2">
+    <w:nsid w:val="38432A6A"/>
+    <w:multiLevelType w:val="hybridMultilevel"/>
+    <w:tmpl w:val="A2E006C0"/>
+    <w:lvl w:ilvl="0" w:tplc="F8F43196">
+      <w:start w:val="2"/>
+      <w:numFmt w:val="bullet"/>
+      <w:lvlText w:val="-"/>
+      <w:lvlJc w:val="left"/>
+      <w:pPr>
+        <w:ind w:left="1080" w:hanging="360"/>
+      </w:pPr>
+      <w:rPr>
+        <w:rFonts w:ascii="Calibri Light" w:eastAsiaTheme="minorHAnsi" w:hAnsi="Calibri Light" w:cstheme="minorBidi" w:hint="default"/>
+      </w:rPr>
+    </w:lvl>
+    <w:lvl w:ilvl="1" w:tplc="04090003" w:tentative="1">
+      <w:start w:val="1"/>
+      <w:numFmt w:val="bullet"/>
+      <w:lvlText w:val="o"/>
+      <w:lvlJc w:val="left"/>
+      <w:pPr>
+        <w:ind w:left="1800" w:hanging="360"/>
+      </w:pPr>
+      <w:rPr>
+        <w:rFonts w:ascii="Courier New" w:hAnsi="Courier New" w:cs="Courier New" w:hint="default"/>
+      </w:rPr>
+    </w:lvl>
+    <w:lvl w:ilvl="2" w:tplc="04090005" w:tentative="1">
+      <w:start w:val="1"/>
+      <w:numFmt w:val="bullet"/>
+      <w:lvlText w:val=""/>
+      <w:lvlJc w:val="left"/>
+      <w:pPr>
+        <w:ind w:left="2520" w:hanging="360"/>
+      </w:pPr>
+      <w:rPr>
+        <w:rFonts w:ascii="Wingdings" w:hAnsi="Wingdings" w:hint="default"/>
+      </w:rPr>
+    </w:lvl>
+    <w:lvl w:ilvl="3" w:tplc="04090001" w:tentative="1">
+      <w:start w:val="1"/>
+      <w:numFmt w:val="bullet"/>
+      <w:lvlText w:val=""/>
+      <w:lvlJc w:val="left"/>
+      <w:pPr>
+        <w:ind w:left="3240" w:hanging="360"/>
+      </w:pPr>
+      <w:rPr>
+        <w:rFonts w:ascii="Symbol" w:hAnsi="Symbol" w:hint="default"/>
+      </w:rPr>
+    </w:lvl>
+    <w:lvl w:ilvl="4" w:tplc="04090003" w:tentative="1">
+      <w:start w:val="1"/>
+      <w:numFmt w:val="bullet"/>
+      <w:lvlText w:val="o"/>
+      <w:lvlJc w:val="left"/>
+      <w:pPr>
+        <w:ind w:left="3960" w:hanging="360"/>
+      </w:pPr>
+      <w:rPr>
+        <w:rFonts w:ascii="Courier New" w:hAnsi="Courier New" w:cs="Courier New" w:hint="default"/>
+      </w:rPr>
+    </w:lvl>
+    <w:lvl w:ilvl="5" w:tplc="04090005" w:tentative="1">
+      <w:start w:val="1"/>
+      <w:numFmt w:val="bullet"/>
+      <w:lvlText w:val=""/>
+      <w:lvlJc w:val="left"/>
+      <w:pPr>
+        <w:ind w:left="4680" w:hanging="360"/>
+      </w:pPr>
+      <w:rPr>
+        <w:rFonts w:ascii="Wingdings" w:hAnsi="Wingdings" w:hint="default"/>
+      </w:rPr>
+    </w:lvl>
+    <w:lvl w:ilvl="6" w:tplc="04090001" w:tentative="1">
+      <w:start w:val="1"/>
+      <w:numFmt w:val="bullet"/>
+      <w:lvlText w:val=""/>
+      <w:lvlJc w:val="left"/>
+      <w:pPr>
+        <w:ind w:left="5400" w:hanging="360"/>
+      </w:pPr>
+      <w:rPr>
+        <w:rFonts w:ascii="Symbol" w:hAnsi="Symbol" w:hint="default"/>
+      </w:rPr>
+    </w:lvl>
+    <w:lvl w:ilvl="7" w:tplc="04090003" w:tentative="1">
+      <w:start w:val="1"/>
+      <w:numFmt w:val="bullet"/>
+      <w:lvlText w:val="o"/>
+      <w:lvlJc w:val="left"/>
+      <w:pPr>
+        <w:ind w:left="6120" w:hanging="360"/>
+      </w:pPr>
+      <w:rPr>
+        <w:rFonts w:ascii="Courier New" w:hAnsi="Courier New" w:cs="Courier New" w:hint="default"/>
+      </w:rPr>
+    </w:lvl>
+    <w:lvl w:ilvl="8" w:tplc="04090005" w:tentative="1">
+      <w:start w:val="1"/>
+      <w:numFmt w:val="bullet"/>
+      <w:lvlText w:val=""/>
+      <w:lvlJc w:val="left"/>
+      <w:pPr>
+        <w:ind w:left="6840" w:hanging="360"/>
+      </w:pPr>
+      <w:rPr>
+        <w:rFonts w:ascii="Wingdings" w:hAnsi="Wingdings" w:hint="default"/>
+      </w:rPr>
+    </w:lvl>
+  </w:abstractNum>
+  <w:abstractNum w:abstractNumId="3">
     <w:nsid w:val="4CB033C9"/>
     <w:multiLevelType w:val="hybridMultilevel"/>
     <w:tmpl w:val="E6FCDC26"/>
@@ -2789,7 +2707,7 @@
       </w:rPr>
     </w:lvl>
   </w:abstractNum>
-  <w:abstractNum w:abstractNumId="3">
+  <w:abstractNum w:abstractNumId="4">
     <w:nsid w:val="6BD65227"/>
     <w:multiLevelType w:val="hybridMultilevel"/>
     <w:tmpl w:val="F1D6388A"/>
@@ -2906,13 +2824,16 @@
     <w:abstractNumId w:val="0"/>
   </w:num>
   <w:num w:numId="2">
-    <w:abstractNumId w:val="3"/>
+    <w:abstractNumId w:val="4"/>
   </w:num>
   <w:num w:numId="3">
-    <w:abstractNumId w:val="2"/>
+    <w:abstractNumId w:val="3"/>
   </w:num>
   <w:num w:numId="4">
     <w:abstractNumId w:val="1"/>
+  </w:num>
+  <w:num w:numId="5">
+    <w:abstractNumId w:val="2"/>
   </w:num>
 </w:numbering>
 </file>

</xml_diff>